<commit_message>
fix heatwave report card
</commit_message>
<xml_diff>
--- a/black-sea-bass/Tailored_indicators/indicator-analysis.docx
+++ b/black-sea-bass/Tailored_indicators/indicator-analysis.docx
@@ -1369,18 +1369,18 @@
               <w:jc w:val="left"/>
             </w:pPr>
             <w:r>
-              <w:t xml:space="preserve">124.89, high</w:t>
-            </w:r>
-          </w:p>
-        </w:tc>
-        <w:tc>
-          <w:p>
-            <w:pPr>
-              <w:pStyle w:val="Compact"/>
-              <w:jc w:val="left"/>
-            </w:pPr>
-            <w:r>
-              <w:t xml:space="preserve">124.89, high</w:t>
+              <w:t xml:space="preserve">247.47, high</w:t>
+            </w:r>
+          </w:p>
+        </w:tc>
+        <w:tc>
+          <w:p>
+            <w:pPr>
+              <w:pStyle w:val="Compact"/>
+              <w:jc w:val="left"/>
+            </w:pPr>
+            <w:r>
+              <w:t xml:space="preserve">2.31, neutral</w:t>
             </w:r>
           </w:p>
         </w:tc>
@@ -1503,18 +1503,18 @@
               <w:jc w:val="left"/>
             </w:pPr>
             <w:r>
-              <w:t xml:space="preserve">79.92, neutral</w:t>
-            </w:r>
-          </w:p>
-        </w:tc>
-        <w:tc>
-          <w:p>
-            <w:pPr>
-              <w:pStyle w:val="Compact"/>
-              <w:jc w:val="left"/>
-            </w:pPr>
-            <w:r>
-              <w:t xml:space="preserve">79.92, neutral</w:t>
+              <w:t xml:space="preserve">157.72, neutral</w:t>
+            </w:r>
+          </w:p>
+        </w:tc>
+        <w:tc>
+          <w:p>
+            <w:pPr>
+              <w:pStyle w:val="Compact"/>
+              <w:jc w:val="left"/>
+            </w:pPr>
+            <w:r>
+              <w:t xml:space="preserve">2.13, neutral</w:t>
             </w:r>
           </w:p>
         </w:tc>
@@ -1637,18 +1637,18 @@
               <w:jc w:val="left"/>
             </w:pPr>
             <w:r>
-              <w:t xml:space="preserve">77.71, neutral</w:t>
-            </w:r>
-          </w:p>
-        </w:tc>
-        <w:tc>
-          <w:p>
-            <w:pPr>
-              <w:pStyle w:val="Compact"/>
-              <w:jc w:val="left"/>
-            </w:pPr>
-            <w:r>
-              <w:t xml:space="preserve">77.71, neutral</w:t>
+              <w:t xml:space="preserve">152.03, neutral</w:t>
+            </w:r>
+          </w:p>
+        </w:tc>
+        <w:tc>
+          <w:p>
+            <w:pPr>
+              <w:pStyle w:val="Compact"/>
+              <w:jc w:val="left"/>
+            </w:pPr>
+            <w:r>
+              <w:t xml:space="preserve">3.39, high</w:t>
             </w:r>
           </w:p>
         </w:tc>
@@ -1771,18 +1771,18 @@
               <w:jc w:val="left"/>
             </w:pPr>
             <w:r>
-              <w:t xml:space="preserve">80.26, neutral</w:t>
-            </w:r>
-          </w:p>
-        </w:tc>
-        <w:tc>
-          <w:p>
-            <w:pPr>
-              <w:pStyle w:val="Compact"/>
-              <w:jc w:val="left"/>
-            </w:pPr>
-            <w:r>
-              <w:t xml:space="preserve">80.26, neutral</w:t>
+              <w:t xml:space="preserve">157.86, neutral</w:t>
+            </w:r>
+          </w:p>
+        </w:tc>
+        <w:tc>
+          <w:p>
+            <w:pPr>
+              <w:pStyle w:val="Compact"/>
+              <w:jc w:val="left"/>
+            </w:pPr>
+            <w:r>
+              <w:t xml:space="preserve">2.65, neutral</w:t>
             </w:r>
           </w:p>
         </w:tc>
@@ -1905,18 +1905,18 @@
               <w:jc w:val="left"/>
             </w:pPr>
             <w:r>
-              <w:t xml:space="preserve">134.81, high</w:t>
-            </w:r>
-          </w:p>
-        </w:tc>
-        <w:tc>
-          <w:p>
-            <w:pPr>
-              <w:pStyle w:val="Compact"/>
-              <w:jc w:val="left"/>
-            </w:pPr>
-            <w:r>
-              <w:t xml:space="preserve">134.81, high</w:t>
+              <w:t xml:space="preserve">267.46, high</w:t>
+            </w:r>
+          </w:p>
+        </w:tc>
+        <w:tc>
+          <w:p>
+            <w:pPr>
+              <w:pStyle w:val="Compact"/>
+              <w:jc w:val="left"/>
+            </w:pPr>
+            <w:r>
+              <w:t xml:space="preserve">2.16, neutral</w:t>
             </w:r>
           </w:p>
         </w:tc>
@@ -2039,18 +2039,18 @@
               <w:jc w:val="left"/>
             </w:pPr>
             <w:r>
-              <w:t xml:space="preserve">99.52 ± 27.93</w:t>
-            </w:r>
-          </w:p>
-        </w:tc>
-        <w:tc>
-          <w:p>
-            <w:pPr>
-              <w:pStyle w:val="Compact"/>
-              <w:jc w:val="left"/>
-            </w:pPr>
-            <w:r>
-              <w:t xml:space="preserve">99.52 ± 27.93</w:t>
+              <w:t xml:space="preserve">196.51 ± 56.14</w:t>
+            </w:r>
+          </w:p>
+        </w:tc>
+        <w:tc>
+          <w:p>
+            <w:pPr>
+              <w:pStyle w:val="Compact"/>
+              <w:jc w:val="left"/>
+            </w:pPr>
+            <w:r>
+              <w:t xml:space="preserve">2.53 ± 0.53</w:t>
             </w:r>
           </w:p>
         </w:tc>
@@ -2173,18 +2173,18 @@
               <w:jc w:val="left"/>
             </w:pPr>
             <w:r>
-              <w:t xml:space="preserve">59.83 ± 58.78</w:t>
-            </w:r>
-          </w:p>
-        </w:tc>
-        <w:tc>
-          <w:p>
-            <w:pPr>
-              <w:pStyle w:val="Compact"/>
-              <w:jc w:val="left"/>
-            </w:pPr>
-            <w:r>
-              <w:t xml:space="preserve">59.83 ± 58.78</w:t>
+              <w:t xml:space="preserve">117.35 ± 117.33</w:t>
+            </w:r>
+          </w:p>
+        </w:tc>
+        <w:tc>
+          <w:p>
+            <w:pPr>
+              <w:pStyle w:val="Compact"/>
+              <w:jc w:val="left"/>
+            </w:pPr>
+            <w:r>
+              <w:t xml:space="preserve">2.32 ± 0.42</w:t>
             </w:r>
           </w:p>
         </w:tc>

</xml_diff>